<commit_message>
Modifying Data with SQL, Matplotlib
</commit_message>
<xml_diff>
--- a/SQL/2.Modifying Data with SQL.docx
+++ b/SQL/2.Modifying Data with SQL.docx
@@ -313,10 +313,7 @@
     </w:p>
     <w:p>
       <w:r>
-        <w:t>Assign multiple values</w:t>
-      </w:r>
-      <w:r>
-        <w:t>:</w:t>
+        <w:t>Assign multiple values:</w:t>
       </w:r>
     </w:p>
     <w:p>
@@ -439,10 +436,7 @@
         <w:pStyle w:val="Heading3"/>
       </w:pPr>
       <w:r>
-        <w:t xml:space="preserve">Updating </w:t>
-      </w:r>
-      <w:r>
-        <w:t>Specific Rows</w:t>
+        <w:t>Updating Specific Rows</w:t>
       </w:r>
     </w:p>
     <w:p>
@@ -495,9 +489,411 @@
       </w:r>
     </w:p>
     <w:p>
+      <w:pPr>
+        <w:pStyle w:val="Heading2"/>
+      </w:pPr>
+      <w:r>
+        <w:t>Deleting Data from a Database</w:t>
+      </w:r>
+    </w:p>
+    <w:p>
+      <w:pPr>
+        <w:pStyle w:val="Heading3"/>
+      </w:pPr>
+      <w:r>
+        <w:t>Removing Data from All Rows in a Table</w:t>
+      </w:r>
+    </w:p>
+    <w:p>
+      <w:r>
+        <w:t>Format:</w:t>
+      </w:r>
+    </w:p>
+    <w:p>
+      <w:pPr>
+        <w:pStyle w:val="Code"/>
+      </w:pPr>
+      <w:r>
+        <w:lastRenderedPageBreak/>
+        <w:t>DELETE</w:t>
+      </w:r>
+      <w:r>
+        <w:t xml:space="preserve"> FROM</w:t>
+      </w:r>
+      <w:r>
+        <w:t xml:space="preserve"> </w:t>
+      </w:r>
+      <w:r>
+        <w:rPr>
+          <w:i/>
+        </w:rPr>
+        <w:t>&lt;tablename&gt;</w:t>
+      </w:r>
+    </w:p>
+    <w:p>
+      <w:pPr>
+        <w:pStyle w:val="Heading3"/>
+      </w:pPr>
+      <w:r>
+        <w:t>Removing Specific Rows</w:t>
+      </w:r>
+    </w:p>
+    <w:p>
+      <w:r>
+        <w:t>Format:</w:t>
+      </w:r>
+    </w:p>
+    <w:p>
+      <w:pPr>
+        <w:pStyle w:val="Code"/>
+      </w:pPr>
+      <w:r>
+        <w:t>DELETE</w:t>
+      </w:r>
+      <w:r>
+        <w:t xml:space="preserve"> FROM</w:t>
+      </w:r>
+      <w:r>
+        <w:t xml:space="preserve"> </w:t>
+      </w:r>
+      <w:r>
+        <w:rPr>
+          <w:i/>
+        </w:rPr>
+        <w:t>&lt;tablename&gt;</w:t>
+      </w:r>
+      <w:r>
+        <w:t xml:space="preserve"> WHERE </w:t>
+      </w:r>
+      <w:r>
+        <w:rPr>
+          <w:i/>
+        </w:rPr>
+        <w:t>&lt;conditions&gt;</w:t>
+      </w:r>
+    </w:p>
+    <w:p>
+      <w:pPr>
+        <w:pStyle w:val="Heading4"/>
+      </w:pPr>
+      <w:r>
+        <w:t>Quiz</w:t>
+      </w:r>
+    </w:p>
+    <w:p>
+      <w:pPr>
+        <w:pStyle w:val="ListParagraph"/>
+        <w:numPr>
+          <w:ilvl w:val="0"/>
+          <w:numId w:val="1"/>
+        </w:numPr>
+      </w:pPr>
+      <w:r>
+        <w:t xml:space="preserve">To create rows in a table: </w:t>
+      </w:r>
+      <w:r>
+        <w:rPr>
+          <w:b/>
+        </w:rPr>
+        <w:t>INSERT INTO...</w:t>
+      </w:r>
+    </w:p>
+    <w:p>
+      <w:pPr>
+        <w:pStyle w:val="Heading2"/>
+      </w:pPr>
+      <w:r>
+        <w:t>Handling Errors When Manipulating Data</w:t>
+      </w:r>
+    </w:p>
+    <w:p>
+      <w:pPr>
+        <w:pStyle w:val="Heading3"/>
+      </w:pPr>
+      <w:r>
+        <w:t>Introduction to Transactions</w:t>
+      </w:r>
+    </w:p>
+    <w:p>
+      <w:r>
+        <w:t>Terms:</w:t>
+      </w:r>
+    </w:p>
+    <w:p>
+      <w:pPr>
+        <w:pStyle w:val="ListParagraph"/>
+        <w:numPr>
+          <w:ilvl w:val="0"/>
+          <w:numId w:val="1"/>
+        </w:numPr>
+      </w:pPr>
+      <w:r>
+        <w:t>Autocommit - every statement you write gets saved to disk.</w:t>
+      </w:r>
+    </w:p>
+    <w:p>
+      <w:pPr>
+        <w:pStyle w:val="ListParagraph"/>
+        <w:numPr>
+          <w:ilvl w:val="0"/>
+          <w:numId w:val="1"/>
+        </w:numPr>
+      </w:pPr>
+      <w:r>
+        <w:t>Seeding - populating a database for the first time.</w:t>
+      </w:r>
+    </w:p>
+    <w:p>
+      <w:pPr>
+        <w:pStyle w:val="ListParagraph"/>
+        <w:numPr>
+          <w:ilvl w:val="0"/>
+          <w:numId w:val="1"/>
+        </w:numPr>
+      </w:pPr>
+      <w:r>
+        <w:t>Script file - a file containing SQL statements.</w:t>
+      </w:r>
+    </w:p>
+    <w:p>
+      <w:r>
+        <w:t>Turn off autocommit:</w:t>
+      </w:r>
+    </w:p>
+    <w:p>
+      <w:pPr>
+        <w:pStyle w:val="Code"/>
+      </w:pPr>
+      <w:r>
+        <w:t>BEGIN TRANSACTION;</w:t>
+      </w:r>
+    </w:p>
+    <w:p>
+      <w:r>
+        <w:t>Or just:</w:t>
+      </w:r>
+    </w:p>
+    <w:p>
+      <w:pPr>
+        <w:pStyle w:val="Code"/>
+      </w:pPr>
+      <w:r>
+        <w:t>BEGIN</w:t>
+      </w:r>
+      <w:r>
+        <w:t>;</w:t>
+      </w:r>
+    </w:p>
+    <w:p>
+      <w:r>
+        <w:t>Save</w:t>
+      </w:r>
+      <w:r>
+        <w:t xml:space="preserve"> and turn autocommit on again</w:t>
+      </w:r>
+      <w:r>
+        <w:t>:</w:t>
+      </w:r>
+    </w:p>
+    <w:p>
+      <w:pPr>
+        <w:pStyle w:val="Code"/>
+      </w:pPr>
+      <w:r>
+        <w:t>COMMIT;</w:t>
+      </w:r>
+    </w:p>
+    <w:p>
+      <w:pPr>
+        <w:pStyle w:val="Heading3"/>
+      </w:pPr>
+      <w:r>
+        <w:t>Rolling Back from Transactions</w:t>
+      </w:r>
+    </w:p>
+    <w:p>
+      <w:r>
+        <w:t>Format:</w:t>
+      </w:r>
+    </w:p>
+    <w:p>
+      <w:pPr>
+        <w:pStyle w:val="Code"/>
+      </w:pPr>
+      <w:r>
+        <w:t>ROLLBACK;</w:t>
+      </w:r>
+    </w:p>
+    <w:p>
+      <w:pPr>
+        <w:pStyle w:val="Heading4"/>
+      </w:pPr>
+      <w:r>
+        <w:t>Quiz</w:t>
+      </w:r>
+    </w:p>
+    <w:p>
+      <w:pPr>
+        <w:pStyle w:val="ListParagraph"/>
+        <w:numPr>
+          <w:ilvl w:val="0"/>
+          <w:numId w:val="2"/>
+        </w:numPr>
+      </w:pPr>
+      <w:r>
+        <w:t>If your computer crashes in the middle of a transaction, no changes are made.  The database will be in the same state as it was before the transaction.</w:t>
+      </w:r>
+    </w:p>
+    <w:p>
+      <w:pPr>
+        <w:pStyle w:val="Heading3"/>
+      </w:pPr>
+      <w:r>
+        <w:t>Databases with Frameworks</w:t>
+      </w:r>
+    </w:p>
+    <w:p>
+      <w:r>
+        <w:t xml:space="preserve">ORM: </w:t>
+      </w:r>
+      <w:r>
+        <w:t>Object-Relational Mapping</w:t>
+      </w:r>
+    </w:p>
+    <w:p>
+      <w:r>
+        <w:t>Benefits:</w:t>
+      </w:r>
+    </w:p>
+    <w:p>
+      <w:pPr>
+        <w:pStyle w:val="ListParagraph"/>
+        <w:numPr>
+          <w:ilvl w:val="0"/>
+          <w:numId w:val="2"/>
+        </w:numPr>
+      </w:pPr>
+      <w:r>
+        <w:t>Handles transactions</w:t>
+      </w:r>
+    </w:p>
+    <w:p>
+      <w:pPr>
+        <w:pStyle w:val="ListParagraph"/>
+        <w:numPr>
+          <w:ilvl w:val="0"/>
+          <w:numId w:val="2"/>
+        </w:numPr>
+      </w:pPr>
+      <w:r>
+        <w:t>One language; no need to switch to SQL commands</w:t>
+      </w:r>
+    </w:p>
+    <w:p>
+      <w:r>
+        <w:t>Examples:</w:t>
+      </w:r>
+    </w:p>
+    <w:p>
+      <w:pPr>
+        <w:pStyle w:val="ListParagraph"/>
+        <w:numPr>
+          <w:ilvl w:val="0"/>
+          <w:numId w:val="3"/>
+        </w:numPr>
+      </w:pPr>
+      <w:r>
+        <w:t>Hibernate (Java)</w:t>
+      </w:r>
+    </w:p>
+    <w:p>
+      <w:pPr>
+        <w:pStyle w:val="ListParagraph"/>
+        <w:numPr>
+          <w:ilvl w:val="0"/>
+          <w:numId w:val="3"/>
+        </w:numPr>
+      </w:pPr>
+      <w:r>
+        <w:t>CoreData (Objective C, Swift)</w:t>
+      </w:r>
+    </w:p>
+    <w:p>
+      <w:pPr>
+        <w:pStyle w:val="ListParagraph"/>
+        <w:numPr>
+          <w:ilvl w:val="0"/>
+          <w:numId w:val="3"/>
+        </w:numPr>
+      </w:pPr>
+      <w:r>
+        <w:t>Django (Python)</w:t>
+      </w:r>
+    </w:p>
+    <w:p>
+      <w:pPr>
+        <w:pStyle w:val="ListParagraph"/>
+        <w:numPr>
+          <w:ilvl w:val="0"/>
+          <w:numId w:val="3"/>
+        </w:numPr>
+      </w:pPr>
+      <w:r>
+        <w:t>ActiveRecord (Ruby)</w:t>
+      </w:r>
+    </w:p>
+    <w:p>
+      <w:r>
+        <w:lastRenderedPageBreak/>
+        <w:t>DML: Database Manipulation Language</w:t>
+      </w:r>
+    </w:p>
+    <w:p>
+      <w:pPr>
+        <w:pStyle w:val="Heading4"/>
+      </w:pPr>
+      <w:r>
+        <w:t>Quiz</w:t>
+      </w:r>
+    </w:p>
+    <w:p>
+      <w:pPr>
+        <w:pStyle w:val="ListParagraph"/>
+        <w:numPr>
+          <w:ilvl w:val="0"/>
+          <w:numId w:val="4"/>
+        </w:numPr>
+      </w:pPr>
+      <w:r>
+        <w:t>Doesn’t need an asterisk:</w:t>
+      </w:r>
+    </w:p>
+    <w:p>
+      <w:pPr>
+        <w:pStyle w:val="Code"/>
+      </w:pPr>
+      <w:r>
+        <w:t>DELETE * FROM sports_teams;</w:t>
+      </w:r>
+    </w:p>
+    <w:p>
+      <w:pPr>
+        <w:pStyle w:val="ListParagraph"/>
+        <w:numPr>
+          <w:ilvl w:val="0"/>
+          <w:numId w:val="4"/>
+        </w:numPr>
+      </w:pPr>
+      <w:r>
+        <w:t>Transaction: a safe way to perform multiple transactions in one go.</w:t>
+      </w:r>
       <w:bookmarkStart w:id="0" w:name="_GoBack"/>
       <w:bookmarkEnd w:id="0"/>
     </w:p>
+    <w:p/>
+    <w:p/>
+    <w:p/>
+    <w:p/>
     <w:p/>
     <w:sectPr>
       <w:pgSz w:w="12240" w:h="15840"/>
@@ -507,6 +903,475 @@
     </w:sectPr>
   </w:body>
 </w:document>
+</file>
+
+<file path=word/numbering.xml><?xml version="1.0" encoding="utf-8"?>
+<w:numbering xmlns:wpc="http://schemas.microsoft.com/office/word/2010/wordprocessingCanvas" xmlns:cx="http://schemas.microsoft.com/office/drawing/2014/chartex" xmlns:mc="http://schemas.openxmlformats.org/markup-compatibility/2006" xmlns:o="urn:schemas-microsoft-com:office:office" xmlns:r="http://schemas.openxmlformats.org/officeDocument/2006/relationships" xmlns:m="http://schemas.openxmlformats.org/officeDocument/2006/math" xmlns:v="urn:schemas-microsoft-com:vml" xmlns:wp14="http://schemas.microsoft.com/office/word/2010/wordprocessingDrawing" xmlns:wp="http://schemas.openxmlformats.org/drawingml/2006/wordprocessingDrawing" xmlns:w10="urn:schemas-microsoft-com:office:word" xmlns:w="http://schemas.openxmlformats.org/wordprocessingml/2006/main" xmlns:w14="http://schemas.microsoft.com/office/word/2010/wordml" xmlns:w15="http://schemas.microsoft.com/office/word/2012/wordml" xmlns:w16se="http://schemas.microsoft.com/office/word/2015/wordml/symex" xmlns:wpg="http://schemas.microsoft.com/office/word/2010/wordprocessingGroup" xmlns:wpi="http://schemas.microsoft.com/office/word/2010/wordprocessingInk" xmlns:wne="http://schemas.microsoft.com/office/word/2006/wordml" xmlns:wps="http://schemas.microsoft.com/office/word/2010/wordprocessingShape" mc:Ignorable="w14 w15 w16se wp14">
+  <w:abstractNum w:abstractNumId="0" w15:restartNumberingAfterBreak="0">
+    <w:nsid w:val="108919F2"/>
+    <w:multiLevelType w:val="hybridMultilevel"/>
+    <w:tmpl w:val="04CC5A76"/>
+    <w:lvl w:ilvl="0" w:tplc="04090001">
+      <w:start w:val="1"/>
+      <w:numFmt w:val="bullet"/>
+      <w:lvlText w:val=""/>
+      <w:lvlJc w:val="left"/>
+      <w:pPr>
+        <w:ind w:left="720" w:hanging="360"/>
+      </w:pPr>
+      <w:rPr>
+        <w:rFonts w:ascii="Symbol" w:hAnsi="Symbol" w:hint="default"/>
+      </w:rPr>
+    </w:lvl>
+    <w:lvl w:ilvl="1" w:tplc="04090003" w:tentative="1">
+      <w:start w:val="1"/>
+      <w:numFmt w:val="bullet"/>
+      <w:lvlText w:val="o"/>
+      <w:lvlJc w:val="left"/>
+      <w:pPr>
+        <w:ind w:left="1440" w:hanging="360"/>
+      </w:pPr>
+      <w:rPr>
+        <w:rFonts w:ascii="Courier New" w:hAnsi="Courier New" w:cs="Courier New" w:hint="default"/>
+      </w:rPr>
+    </w:lvl>
+    <w:lvl w:ilvl="2" w:tplc="04090005" w:tentative="1">
+      <w:start w:val="1"/>
+      <w:numFmt w:val="bullet"/>
+      <w:lvlText w:val=""/>
+      <w:lvlJc w:val="left"/>
+      <w:pPr>
+        <w:ind w:left="2160" w:hanging="360"/>
+      </w:pPr>
+      <w:rPr>
+        <w:rFonts w:ascii="Wingdings" w:hAnsi="Wingdings" w:hint="default"/>
+      </w:rPr>
+    </w:lvl>
+    <w:lvl w:ilvl="3" w:tplc="04090001" w:tentative="1">
+      <w:start w:val="1"/>
+      <w:numFmt w:val="bullet"/>
+      <w:lvlText w:val=""/>
+      <w:lvlJc w:val="left"/>
+      <w:pPr>
+        <w:ind w:left="2880" w:hanging="360"/>
+      </w:pPr>
+      <w:rPr>
+        <w:rFonts w:ascii="Symbol" w:hAnsi="Symbol" w:hint="default"/>
+      </w:rPr>
+    </w:lvl>
+    <w:lvl w:ilvl="4" w:tplc="04090003" w:tentative="1">
+      <w:start w:val="1"/>
+      <w:numFmt w:val="bullet"/>
+      <w:lvlText w:val="o"/>
+      <w:lvlJc w:val="left"/>
+      <w:pPr>
+        <w:ind w:left="3600" w:hanging="360"/>
+      </w:pPr>
+      <w:rPr>
+        <w:rFonts w:ascii="Courier New" w:hAnsi="Courier New" w:cs="Courier New" w:hint="default"/>
+      </w:rPr>
+    </w:lvl>
+    <w:lvl w:ilvl="5" w:tplc="04090005" w:tentative="1">
+      <w:start w:val="1"/>
+      <w:numFmt w:val="bullet"/>
+      <w:lvlText w:val=""/>
+      <w:lvlJc w:val="left"/>
+      <w:pPr>
+        <w:ind w:left="4320" w:hanging="360"/>
+      </w:pPr>
+      <w:rPr>
+        <w:rFonts w:ascii="Wingdings" w:hAnsi="Wingdings" w:hint="default"/>
+      </w:rPr>
+    </w:lvl>
+    <w:lvl w:ilvl="6" w:tplc="04090001" w:tentative="1">
+      <w:start w:val="1"/>
+      <w:numFmt w:val="bullet"/>
+      <w:lvlText w:val=""/>
+      <w:lvlJc w:val="left"/>
+      <w:pPr>
+        <w:ind w:left="5040" w:hanging="360"/>
+      </w:pPr>
+      <w:rPr>
+        <w:rFonts w:ascii="Symbol" w:hAnsi="Symbol" w:hint="default"/>
+      </w:rPr>
+    </w:lvl>
+    <w:lvl w:ilvl="7" w:tplc="04090003" w:tentative="1">
+      <w:start w:val="1"/>
+      <w:numFmt w:val="bullet"/>
+      <w:lvlText w:val="o"/>
+      <w:lvlJc w:val="left"/>
+      <w:pPr>
+        <w:ind w:left="5760" w:hanging="360"/>
+      </w:pPr>
+      <w:rPr>
+        <w:rFonts w:ascii="Courier New" w:hAnsi="Courier New" w:cs="Courier New" w:hint="default"/>
+      </w:rPr>
+    </w:lvl>
+    <w:lvl w:ilvl="8" w:tplc="04090005" w:tentative="1">
+      <w:start w:val="1"/>
+      <w:numFmt w:val="bullet"/>
+      <w:lvlText w:val=""/>
+      <w:lvlJc w:val="left"/>
+      <w:pPr>
+        <w:ind w:left="6480" w:hanging="360"/>
+      </w:pPr>
+      <w:rPr>
+        <w:rFonts w:ascii="Wingdings" w:hAnsi="Wingdings" w:hint="default"/>
+      </w:rPr>
+    </w:lvl>
+  </w:abstractNum>
+  <w:abstractNum w:abstractNumId="1" w15:restartNumberingAfterBreak="0">
+    <w:nsid w:val="1A2B06CB"/>
+    <w:multiLevelType w:val="hybridMultilevel"/>
+    <w:tmpl w:val="E152B640"/>
+    <w:lvl w:ilvl="0" w:tplc="04090001">
+      <w:start w:val="1"/>
+      <w:numFmt w:val="bullet"/>
+      <w:lvlText w:val=""/>
+      <w:lvlJc w:val="left"/>
+      <w:pPr>
+        <w:ind w:left="720" w:hanging="360"/>
+      </w:pPr>
+      <w:rPr>
+        <w:rFonts w:ascii="Symbol" w:hAnsi="Symbol" w:hint="default"/>
+      </w:rPr>
+    </w:lvl>
+    <w:lvl w:ilvl="1" w:tplc="04090003" w:tentative="1">
+      <w:start w:val="1"/>
+      <w:numFmt w:val="bullet"/>
+      <w:lvlText w:val="o"/>
+      <w:lvlJc w:val="left"/>
+      <w:pPr>
+        <w:ind w:left="1440" w:hanging="360"/>
+      </w:pPr>
+      <w:rPr>
+        <w:rFonts w:ascii="Courier New" w:hAnsi="Courier New" w:cs="Courier New" w:hint="default"/>
+      </w:rPr>
+    </w:lvl>
+    <w:lvl w:ilvl="2" w:tplc="04090005" w:tentative="1">
+      <w:start w:val="1"/>
+      <w:numFmt w:val="bullet"/>
+      <w:lvlText w:val=""/>
+      <w:lvlJc w:val="left"/>
+      <w:pPr>
+        <w:ind w:left="2160" w:hanging="360"/>
+      </w:pPr>
+      <w:rPr>
+        <w:rFonts w:ascii="Wingdings" w:hAnsi="Wingdings" w:hint="default"/>
+      </w:rPr>
+    </w:lvl>
+    <w:lvl w:ilvl="3" w:tplc="04090001" w:tentative="1">
+      <w:start w:val="1"/>
+      <w:numFmt w:val="bullet"/>
+      <w:lvlText w:val=""/>
+      <w:lvlJc w:val="left"/>
+      <w:pPr>
+        <w:ind w:left="2880" w:hanging="360"/>
+      </w:pPr>
+      <w:rPr>
+        <w:rFonts w:ascii="Symbol" w:hAnsi="Symbol" w:hint="default"/>
+      </w:rPr>
+    </w:lvl>
+    <w:lvl w:ilvl="4" w:tplc="04090003" w:tentative="1">
+      <w:start w:val="1"/>
+      <w:numFmt w:val="bullet"/>
+      <w:lvlText w:val="o"/>
+      <w:lvlJc w:val="left"/>
+      <w:pPr>
+        <w:ind w:left="3600" w:hanging="360"/>
+      </w:pPr>
+      <w:rPr>
+        <w:rFonts w:ascii="Courier New" w:hAnsi="Courier New" w:cs="Courier New" w:hint="default"/>
+      </w:rPr>
+    </w:lvl>
+    <w:lvl w:ilvl="5" w:tplc="04090005" w:tentative="1">
+      <w:start w:val="1"/>
+      <w:numFmt w:val="bullet"/>
+      <w:lvlText w:val=""/>
+      <w:lvlJc w:val="left"/>
+      <w:pPr>
+        <w:ind w:left="4320" w:hanging="360"/>
+      </w:pPr>
+      <w:rPr>
+        <w:rFonts w:ascii="Wingdings" w:hAnsi="Wingdings" w:hint="default"/>
+      </w:rPr>
+    </w:lvl>
+    <w:lvl w:ilvl="6" w:tplc="04090001" w:tentative="1">
+      <w:start w:val="1"/>
+      <w:numFmt w:val="bullet"/>
+      <w:lvlText w:val=""/>
+      <w:lvlJc w:val="left"/>
+      <w:pPr>
+        <w:ind w:left="5040" w:hanging="360"/>
+      </w:pPr>
+      <w:rPr>
+        <w:rFonts w:ascii="Symbol" w:hAnsi="Symbol" w:hint="default"/>
+      </w:rPr>
+    </w:lvl>
+    <w:lvl w:ilvl="7" w:tplc="04090003" w:tentative="1">
+      <w:start w:val="1"/>
+      <w:numFmt w:val="bullet"/>
+      <w:lvlText w:val="o"/>
+      <w:lvlJc w:val="left"/>
+      <w:pPr>
+        <w:ind w:left="5760" w:hanging="360"/>
+      </w:pPr>
+      <w:rPr>
+        <w:rFonts w:ascii="Courier New" w:hAnsi="Courier New" w:cs="Courier New" w:hint="default"/>
+      </w:rPr>
+    </w:lvl>
+    <w:lvl w:ilvl="8" w:tplc="04090005" w:tentative="1">
+      <w:start w:val="1"/>
+      <w:numFmt w:val="bullet"/>
+      <w:lvlText w:val=""/>
+      <w:lvlJc w:val="left"/>
+      <w:pPr>
+        <w:ind w:left="6480" w:hanging="360"/>
+      </w:pPr>
+      <w:rPr>
+        <w:rFonts w:ascii="Wingdings" w:hAnsi="Wingdings" w:hint="default"/>
+      </w:rPr>
+    </w:lvl>
+  </w:abstractNum>
+  <w:abstractNum w:abstractNumId="2" w15:restartNumberingAfterBreak="0">
+    <w:nsid w:val="1BDB5BBE"/>
+    <w:multiLevelType w:val="hybridMultilevel"/>
+    <w:tmpl w:val="F2E286C2"/>
+    <w:lvl w:ilvl="0" w:tplc="04090001">
+      <w:start w:val="1"/>
+      <w:numFmt w:val="bullet"/>
+      <w:lvlText w:val=""/>
+      <w:lvlJc w:val="left"/>
+      <w:pPr>
+        <w:ind w:left="720" w:hanging="360"/>
+      </w:pPr>
+      <w:rPr>
+        <w:rFonts w:ascii="Symbol" w:hAnsi="Symbol" w:hint="default"/>
+      </w:rPr>
+    </w:lvl>
+    <w:lvl w:ilvl="1" w:tplc="04090003" w:tentative="1">
+      <w:start w:val="1"/>
+      <w:numFmt w:val="bullet"/>
+      <w:lvlText w:val="o"/>
+      <w:lvlJc w:val="left"/>
+      <w:pPr>
+        <w:ind w:left="1440" w:hanging="360"/>
+      </w:pPr>
+      <w:rPr>
+        <w:rFonts w:ascii="Courier New" w:hAnsi="Courier New" w:cs="Courier New" w:hint="default"/>
+      </w:rPr>
+    </w:lvl>
+    <w:lvl w:ilvl="2" w:tplc="04090005" w:tentative="1">
+      <w:start w:val="1"/>
+      <w:numFmt w:val="bullet"/>
+      <w:lvlText w:val=""/>
+      <w:lvlJc w:val="left"/>
+      <w:pPr>
+        <w:ind w:left="2160" w:hanging="360"/>
+      </w:pPr>
+      <w:rPr>
+        <w:rFonts w:ascii="Wingdings" w:hAnsi="Wingdings" w:hint="default"/>
+      </w:rPr>
+    </w:lvl>
+    <w:lvl w:ilvl="3" w:tplc="04090001" w:tentative="1">
+      <w:start w:val="1"/>
+      <w:numFmt w:val="bullet"/>
+      <w:lvlText w:val=""/>
+      <w:lvlJc w:val="left"/>
+      <w:pPr>
+        <w:ind w:left="2880" w:hanging="360"/>
+      </w:pPr>
+      <w:rPr>
+        <w:rFonts w:ascii="Symbol" w:hAnsi="Symbol" w:hint="default"/>
+      </w:rPr>
+    </w:lvl>
+    <w:lvl w:ilvl="4" w:tplc="04090003" w:tentative="1">
+      <w:start w:val="1"/>
+      <w:numFmt w:val="bullet"/>
+      <w:lvlText w:val="o"/>
+      <w:lvlJc w:val="left"/>
+      <w:pPr>
+        <w:ind w:left="3600" w:hanging="360"/>
+      </w:pPr>
+      <w:rPr>
+        <w:rFonts w:ascii="Courier New" w:hAnsi="Courier New" w:cs="Courier New" w:hint="default"/>
+      </w:rPr>
+    </w:lvl>
+    <w:lvl w:ilvl="5" w:tplc="04090005" w:tentative="1">
+      <w:start w:val="1"/>
+      <w:numFmt w:val="bullet"/>
+      <w:lvlText w:val=""/>
+      <w:lvlJc w:val="left"/>
+      <w:pPr>
+        <w:ind w:left="4320" w:hanging="360"/>
+      </w:pPr>
+      <w:rPr>
+        <w:rFonts w:ascii="Wingdings" w:hAnsi="Wingdings" w:hint="default"/>
+      </w:rPr>
+    </w:lvl>
+    <w:lvl w:ilvl="6" w:tplc="04090001" w:tentative="1">
+      <w:start w:val="1"/>
+      <w:numFmt w:val="bullet"/>
+      <w:lvlText w:val=""/>
+      <w:lvlJc w:val="left"/>
+      <w:pPr>
+        <w:ind w:left="5040" w:hanging="360"/>
+      </w:pPr>
+      <w:rPr>
+        <w:rFonts w:ascii="Symbol" w:hAnsi="Symbol" w:hint="default"/>
+      </w:rPr>
+    </w:lvl>
+    <w:lvl w:ilvl="7" w:tplc="04090003" w:tentative="1">
+      <w:start w:val="1"/>
+      <w:numFmt w:val="bullet"/>
+      <w:lvlText w:val="o"/>
+      <w:lvlJc w:val="left"/>
+      <w:pPr>
+        <w:ind w:left="5760" w:hanging="360"/>
+      </w:pPr>
+      <w:rPr>
+        <w:rFonts w:ascii="Courier New" w:hAnsi="Courier New" w:cs="Courier New" w:hint="default"/>
+      </w:rPr>
+    </w:lvl>
+    <w:lvl w:ilvl="8" w:tplc="04090005" w:tentative="1">
+      <w:start w:val="1"/>
+      <w:numFmt w:val="bullet"/>
+      <w:lvlText w:val=""/>
+      <w:lvlJc w:val="left"/>
+      <w:pPr>
+        <w:ind w:left="6480" w:hanging="360"/>
+      </w:pPr>
+      <w:rPr>
+        <w:rFonts w:ascii="Wingdings" w:hAnsi="Wingdings" w:hint="default"/>
+      </w:rPr>
+    </w:lvl>
+  </w:abstractNum>
+  <w:abstractNum w:abstractNumId="3" w15:restartNumberingAfterBreak="0">
+    <w:nsid w:val="567A410D"/>
+    <w:multiLevelType w:val="hybridMultilevel"/>
+    <w:tmpl w:val="BCFCA4DC"/>
+    <w:lvl w:ilvl="0" w:tplc="04090001">
+      <w:start w:val="1"/>
+      <w:numFmt w:val="bullet"/>
+      <w:lvlText w:val=""/>
+      <w:lvlJc w:val="left"/>
+      <w:pPr>
+        <w:ind w:left="720" w:hanging="360"/>
+      </w:pPr>
+      <w:rPr>
+        <w:rFonts w:ascii="Symbol" w:hAnsi="Symbol" w:hint="default"/>
+      </w:rPr>
+    </w:lvl>
+    <w:lvl w:ilvl="1" w:tplc="04090003" w:tentative="1">
+      <w:start w:val="1"/>
+      <w:numFmt w:val="bullet"/>
+      <w:lvlText w:val="o"/>
+      <w:lvlJc w:val="left"/>
+      <w:pPr>
+        <w:ind w:left="1440" w:hanging="360"/>
+      </w:pPr>
+      <w:rPr>
+        <w:rFonts w:ascii="Courier New" w:hAnsi="Courier New" w:cs="Courier New" w:hint="default"/>
+      </w:rPr>
+    </w:lvl>
+    <w:lvl w:ilvl="2" w:tplc="04090005" w:tentative="1">
+      <w:start w:val="1"/>
+      <w:numFmt w:val="bullet"/>
+      <w:lvlText w:val=""/>
+      <w:lvlJc w:val="left"/>
+      <w:pPr>
+        <w:ind w:left="2160" w:hanging="360"/>
+      </w:pPr>
+      <w:rPr>
+        <w:rFonts w:ascii="Wingdings" w:hAnsi="Wingdings" w:hint="default"/>
+      </w:rPr>
+    </w:lvl>
+    <w:lvl w:ilvl="3" w:tplc="04090001" w:tentative="1">
+      <w:start w:val="1"/>
+      <w:numFmt w:val="bullet"/>
+      <w:lvlText w:val=""/>
+      <w:lvlJc w:val="left"/>
+      <w:pPr>
+        <w:ind w:left="2880" w:hanging="360"/>
+      </w:pPr>
+      <w:rPr>
+        <w:rFonts w:ascii="Symbol" w:hAnsi="Symbol" w:hint="default"/>
+      </w:rPr>
+    </w:lvl>
+    <w:lvl w:ilvl="4" w:tplc="04090003" w:tentative="1">
+      <w:start w:val="1"/>
+      <w:numFmt w:val="bullet"/>
+      <w:lvlText w:val="o"/>
+      <w:lvlJc w:val="left"/>
+      <w:pPr>
+        <w:ind w:left="3600" w:hanging="360"/>
+      </w:pPr>
+      <w:rPr>
+        <w:rFonts w:ascii="Courier New" w:hAnsi="Courier New" w:cs="Courier New" w:hint="default"/>
+      </w:rPr>
+    </w:lvl>
+    <w:lvl w:ilvl="5" w:tplc="04090005" w:tentative="1">
+      <w:start w:val="1"/>
+      <w:numFmt w:val="bullet"/>
+      <w:lvlText w:val=""/>
+      <w:lvlJc w:val="left"/>
+      <w:pPr>
+        <w:ind w:left="4320" w:hanging="360"/>
+      </w:pPr>
+      <w:rPr>
+        <w:rFonts w:ascii="Wingdings" w:hAnsi="Wingdings" w:hint="default"/>
+      </w:rPr>
+    </w:lvl>
+    <w:lvl w:ilvl="6" w:tplc="04090001" w:tentative="1">
+      <w:start w:val="1"/>
+      <w:numFmt w:val="bullet"/>
+      <w:lvlText w:val=""/>
+      <w:lvlJc w:val="left"/>
+      <w:pPr>
+        <w:ind w:left="5040" w:hanging="360"/>
+      </w:pPr>
+      <w:rPr>
+        <w:rFonts w:ascii="Symbol" w:hAnsi="Symbol" w:hint="default"/>
+      </w:rPr>
+    </w:lvl>
+    <w:lvl w:ilvl="7" w:tplc="04090003" w:tentative="1">
+      <w:start w:val="1"/>
+      <w:numFmt w:val="bullet"/>
+      <w:lvlText w:val="o"/>
+      <w:lvlJc w:val="left"/>
+      <w:pPr>
+        <w:ind w:left="5760" w:hanging="360"/>
+      </w:pPr>
+      <w:rPr>
+        <w:rFonts w:ascii="Courier New" w:hAnsi="Courier New" w:cs="Courier New" w:hint="default"/>
+      </w:rPr>
+    </w:lvl>
+    <w:lvl w:ilvl="8" w:tplc="04090005" w:tentative="1">
+      <w:start w:val="1"/>
+      <w:numFmt w:val="bullet"/>
+      <w:lvlText w:val=""/>
+      <w:lvlJc w:val="left"/>
+      <w:pPr>
+        <w:ind w:left="6480" w:hanging="360"/>
+      </w:pPr>
+      <w:rPr>
+        <w:rFonts w:ascii="Wingdings" w:hAnsi="Wingdings" w:hint="default"/>
+      </w:rPr>
+    </w:lvl>
+  </w:abstractNum>
+  <w:num w:numId="1">
+    <w:abstractNumId w:val="2"/>
+  </w:num>
+  <w:num w:numId="2">
+    <w:abstractNumId w:val="1"/>
+  </w:num>
+  <w:num w:numId="3">
+    <w:abstractNumId w:val="0"/>
+  </w:num>
+  <w:num w:numId="4">
+    <w:abstractNumId w:val="3"/>
+  </w:num>
+</w:numbering>
 </file>
 
 <file path=word/styles.xml><?xml version="1.0" encoding="utf-8"?>
@@ -968,6 +1833,28 @@
       <w:szCs w:val="24"/>
     </w:rPr>
   </w:style>
+  <w:style w:type="paragraph" w:styleId="Heading4">
+    <w:name w:val="heading 4"/>
+    <w:basedOn w:val="Normal"/>
+    <w:next w:val="Normal"/>
+    <w:link w:val="Heading4Char"/>
+    <w:uiPriority w:val="9"/>
+    <w:unhideWhenUsed/>
+    <w:qFormat/>
+    <w:rsid w:val="00246AAC"/>
+    <w:pPr>
+      <w:keepNext/>
+      <w:keepLines/>
+      <w:spacing w:before="40" w:after="0"/>
+      <w:outlineLvl w:val="3"/>
+    </w:pPr>
+    <w:rPr>
+      <w:rFonts w:asciiTheme="majorHAnsi" w:eastAsiaTheme="majorEastAsia" w:hAnsiTheme="majorHAnsi" w:cstheme="majorBidi"/>
+      <w:i/>
+      <w:iCs/>
+      <w:color w:val="2E74B5" w:themeColor="accent1" w:themeShade="BF"/>
+    </w:rPr>
+  </w:style>
   <w:style w:type="character" w:default="1" w:styleId="DefaultParagraphFont">
     <w:name w:val="Default Paragraph Font"/>
     <w:uiPriority w:val="1"/>
@@ -1049,6 +1936,30 @@
       <w:sz w:val="20"/>
       <w:szCs w:val="20"/>
     </w:rPr>
+  </w:style>
+  <w:style w:type="character" w:customStyle="1" w:styleId="Heading4Char">
+    <w:name w:val="Heading 4 Char"/>
+    <w:basedOn w:val="DefaultParagraphFont"/>
+    <w:link w:val="Heading4"/>
+    <w:uiPriority w:val="9"/>
+    <w:rsid w:val="00246AAC"/>
+    <w:rPr>
+      <w:rFonts w:asciiTheme="majorHAnsi" w:eastAsiaTheme="majorEastAsia" w:hAnsiTheme="majorHAnsi" w:cstheme="majorBidi"/>
+      <w:i/>
+      <w:iCs/>
+      <w:color w:val="2E74B5" w:themeColor="accent1" w:themeShade="BF"/>
+    </w:rPr>
+  </w:style>
+  <w:style w:type="paragraph" w:styleId="ListParagraph">
+    <w:name w:val="List Paragraph"/>
+    <w:basedOn w:val="Normal"/>
+    <w:uiPriority w:val="34"/>
+    <w:qFormat/>
+    <w:rsid w:val="00246AAC"/>
+    <w:pPr>
+      <w:ind w:left="720"/>
+      <w:contextualSpacing/>
+    </w:pPr>
   </w:style>
 </w:styles>
 </file>

</xml_diff>